<commit_message>
Added updated resume to the site
</commit_message>
<xml_diff>
--- a/public/2023.11_Leon_IT_CS.docx
+++ b/public/2023.11_Leon_IT_CS.docx
@@ -12,12 +12,12 @@
           <wp:anchor behindDoc="0" distT="0" distB="0" distL="0" distR="0" simplePos="0" locked="0" layoutInCell="0" allowOverlap="1" relativeHeight="2">
             <wp:simplePos x="0" y="0"/>
             <wp:positionH relativeFrom="column">
-              <wp:posOffset>4982845</wp:posOffset>
+              <wp:posOffset>4488180</wp:posOffset>
             </wp:positionH>
             <wp:positionV relativeFrom="paragraph">
-              <wp:posOffset>-523240</wp:posOffset>
+              <wp:posOffset>-275590</wp:posOffset>
             </wp:positionV>
-            <wp:extent cx="1426210" cy="1896110"/>
+            <wp:extent cx="1593850" cy="2381250"/>
             <wp:effectExtent l="0" t="0" r="0" b="0"/>
             <wp:wrapSquare wrapText="largest"/>
             <wp:docPr id="1" name="Image1" descr=""/>
@@ -42,7 +42,7 @@
                   <pic:spPr bwMode="auto">
                     <a:xfrm>
                       <a:off x="0" y="0"/>
-                      <a:ext cx="1426210" cy="1896110"/>
+                      <a:ext cx="1593850" cy="2381250"/>
                     </a:xfrm>
                     <a:prstGeom prst="rect">
                       <a:avLst/>
@@ -129,7 +129,7 @@
           <w:sz w:val="24"/>
           <w:szCs w:val="24"/>
         </w:rPr>
-        <w:t xml:space="preserve"> Saigon, Vietnam</w:t>
+        <w:t xml:space="preserve"> Nha Trang, Vietnam</w:t>
         <w:br/>
       </w:r>
       <w:r>
@@ -269,7 +269,7 @@
           <w:u w:val="none"/>
         </w:rPr>
         <w:br/>
-        <w:t>Portfolio Website: wip</w:t>
+        <w:t xml:space="preserve">Portfolio Website: </w:t>
       </w:r>
       <w:r>
         <w:rPr>
@@ -284,7 +284,7 @@
           <w:szCs w:val="24"/>
           <w:u w:val="none"/>
         </w:rPr>
-        <w:t xml:space="preserve"> https://tsx-portfolio-f3160dc5d5a3.herokuapp.com/</w:t>
+        <w:t>https://guabaichi.github.io/tsxrepo/</w:t>
       </w:r>
       <w:r>
         <w:rPr>
@@ -1029,14 +1029,14 @@
           <w:b/>
           <w:bCs/>
         </w:rPr>
-        <w:t xml:space="preserve">Linux </w:t>
-      </w:r>
-      <w:r>
-        <w:rPr>
-          <w:b w:val="false"/>
-          <w:bCs w:val="false"/>
-        </w:rPr>
-        <w:t>Ubuntu.</w:t>
+        <w:t>Ubuntu</w:t>
+      </w:r>
+      <w:r>
+        <w:rPr>
+          <w:b w:val="false"/>
+          <w:bCs w:val="false"/>
+        </w:rPr>
+        <w:t>.</w:t>
       </w:r>
     </w:p>
     <w:p>
@@ -1077,7 +1077,7 @@
           <w:b w:val="false"/>
           <w:bCs w:val="false"/>
         </w:rPr>
-        <w:t xml:space="preserve">Web hosting: </w:t>
+        <w:t xml:space="preserve">Software as a Service: </w:t>
       </w:r>
       <w:r>
         <w:rPr>
@@ -1085,6 +1085,13 @@
           <w:bCs/>
         </w:rPr>
         <w:t>Heroku</w:t>
+      </w:r>
+      <w:r>
+        <w:rPr>
+          <w:b w:val="false"/>
+          <w:bCs w:val="false"/>
+        </w:rPr>
+        <w:t>,</w:t>
       </w:r>
     </w:p>
     <w:p>

</xml_diff>